<commit_message>
Updated RNA extraction method
</commit_message>
<xml_diff>
--- a/protocols/rna_extraction.docx
+++ b/protocols/rna_extraction.docx
@@ -90,7 +90,10 @@
         </w:numPr>
       </w:pPr>
       <w:r>
-        <w:t>DEPC Water</w:t>
+        <w:t>Lysis matrix A</w:t>
+      </w:r>
+      <w:r>
+        <w:t xml:space="preserve"> in bead-beating tubes</w:t>
       </w:r>
     </w:p>
     <w:p>
@@ -101,8 +104,9 @@
           <w:numId w:val="1"/>
         </w:numPr>
       </w:pPr>
-      <w:r>
-        <w:t>NaAc</w:t>
+      <w:proofErr w:type="spellStart"/>
+      <w:r>
+        <w:t>TRIzol</w:t>
       </w:r>
     </w:p>
     <w:p>
@@ -113,73 +117,81 @@
           <w:numId w:val="1"/>
         </w:numPr>
       </w:pPr>
-      <w:r>
-        <w:t>0.5M EDTA</w:t>
-      </w:r>
-    </w:p>
-    <w:p>
-      <w:r>
-        <w:t>- 10% SDS</w:t>
-      </w:r>
-    </w:p>
-    <w:p>
-      <w:r>
-        <w:t>- Lysis matrix A</w:t>
-      </w:r>
-    </w:p>
-    <w:p>
-      <w:r>
-        <w:t xml:space="preserve">- </w:t>
-      </w:r>
-      <w:proofErr w:type="spellStart"/>
-      <w:r>
-        <w:t>TRIzol</w:t>
-      </w:r>
       <w:proofErr w:type="spellEnd"/>
-    </w:p>
-    <w:p>
-      <w:r>
-        <w:t>- Internal standard</w:t>
-      </w:r>
-    </w:p>
-    <w:p>
-      <w:r>
-        <w:t>- Eppendorf tube</w:t>
-      </w:r>
-    </w:p>
-    <w:p>
-      <w:r>
-        <w:t>- Chloroform</w:t>
-      </w:r>
-    </w:p>
-    <w:p>
-      <w:r>
-        <w:t>- Cold ethanol (70% and 100%)</w:t>
-      </w:r>
-    </w:p>
-    <w:p>
-      <w:r>
-        <w:t>- QIAGEN RNeasy mini kit</w:t>
-      </w:r>
-    </w:p>
-    <w:p>
-      <w:r>
-        <w:t xml:space="preserve">  - RW1 buffer</w:t>
-      </w:r>
-    </w:p>
-    <w:p>
-      <w:r>
-        <w:t xml:space="preserve">  - Spin columns</w:t>
-      </w:r>
-    </w:p>
-    <w:p>
-      <w:r>
-        <w:t xml:space="preserve">  - DNase1</w:t>
-      </w:r>
-    </w:p>
-    <w:p>
-      <w:r>
-        <w:t xml:space="preserve">  - RPE buffer</w:t>
+      <w:r>
+        <w:t>Internal standard</w:t>
+      </w:r>
+      <w:r>
+        <w:t>, at 0.75-1.25 ng/µl</w:t>
+      </w:r>
+    </w:p>
+    <w:p>
+      <w:pPr>
+        <w:pStyle w:val="ListParagraph"/>
+        <w:numPr>
+          <w:ilvl w:val="0"/>
+          <w:numId w:val="1"/>
+        </w:numPr>
+      </w:pPr>
+      <w:r>
+        <w:t>Eppendorf tube</w:t>
+      </w:r>
+      <w:r>
+        <w:t>s</w:t>
+      </w:r>
+      <w:r>
+        <w:t xml:space="preserve"> (3 per extraction)</w:t>
+      </w:r>
+    </w:p>
+    <w:p>
+      <w:pPr>
+        <w:pStyle w:val="ListParagraph"/>
+        <w:numPr>
+          <w:ilvl w:val="0"/>
+          <w:numId w:val="1"/>
+        </w:numPr>
+      </w:pPr>
+      <w:r>
+        <w:t>Chloroform</w:t>
+      </w:r>
+    </w:p>
+    <w:p>
+      <w:pPr>
+        <w:pStyle w:val="ListParagraph"/>
+        <w:numPr>
+          <w:ilvl w:val="0"/>
+          <w:numId w:val="1"/>
+        </w:numPr>
+      </w:pPr>
+      <w:r>
+        <w:t>100% Isopropanol</w:t>
+      </w:r>
+    </w:p>
+    <w:p>
+      <w:pPr>
+        <w:pStyle w:val="ListParagraph"/>
+        <w:numPr>
+          <w:ilvl w:val="0"/>
+          <w:numId w:val="1"/>
+        </w:numPr>
+      </w:pPr>
+      <w:r>
+        <w:t>70% e</w:t>
+      </w:r>
+      <w:r>
+        <w:t>thanol</w:t>
+      </w:r>
+    </w:p>
+    <w:p>
+      <w:pPr>
+        <w:pStyle w:val="ListParagraph"/>
+        <w:numPr>
+          <w:ilvl w:val="0"/>
+          <w:numId w:val="1"/>
+        </w:numPr>
+      </w:pPr>
+      <w:r>
+        <w:t>Turbo DNase kit</w:t>
       </w:r>
     </w:p>
     <w:p/>
@@ -211,6 +223,55 @@
       </w:r>
     </w:p>
     <w:p/>
+    <w:p>
+      <w:pPr>
+        <w:pStyle w:val="ListParagraph"/>
+        <w:numPr>
+          <w:ilvl w:val="0"/>
+          <w:numId w:val="7"/>
+        </w:numPr>
+      </w:pPr>
+      <w:r>
+        <w:t>Cool centrifuge to 4˚C</w:t>
+      </w:r>
+    </w:p>
+    <w:p>
+      <w:pPr>
+        <w:pStyle w:val="ListParagraph"/>
+        <w:numPr>
+          <w:ilvl w:val="0"/>
+          <w:numId w:val="7"/>
+        </w:numPr>
+      </w:pPr>
+      <w:r>
+        <w:t xml:space="preserve">Set up and label 4 </w:t>
+      </w:r>
+      <w:proofErr w:type="spellStart"/>
+      <w:r>
+        <w:t>eppendorf</w:t>
+      </w:r>
+      <w:proofErr w:type="spellEnd"/>
+      <w:r>
+        <w:t xml:space="preserve"> centrifuge tubes for each extraction</w:t>
+      </w:r>
+    </w:p>
+    <w:p>
+      <w:pPr>
+        <w:pStyle w:val="ListParagraph"/>
+        <w:numPr>
+          <w:ilvl w:val="0"/>
+          <w:numId w:val="7"/>
+        </w:numPr>
+      </w:pPr>
+      <w:r>
+        <w:t xml:space="preserve">Clean everything with </w:t>
+      </w:r>
+      <w:proofErr w:type="spellStart"/>
+      <w:r>
+        <w:t>RNaseZap</w:t>
+      </w:r>
+      <w:proofErr w:type="spellEnd"/>
+    </w:p>
     <w:p/>
     <w:p>
       <w:r>
@@ -340,37 +401,32 @@
         <w:contextualSpacing w:val="0"/>
       </w:pPr>
       <w:r>
+        <w:t>Now process all the samples together. Add 12 ng of internal standard to each sample. For the internal standard prepped on 2022-03-29, that’s 14 µL of the 100X diluted internal standard.</w:t>
+      </w:r>
+      <w:r>
+        <w:t xml:space="preserve"> Invert repeatedly for 1 min.</w:t>
+      </w:r>
+    </w:p>
+    <w:p>
+      <w:pPr>
+        <w:pStyle w:val="ListParagraph"/>
+        <w:numPr>
+          <w:ilvl w:val="0"/>
+          <w:numId w:val="3"/>
+        </w:numPr>
+        <w:spacing w:line="360" w:lineRule="auto"/>
+        <w:contextualSpacing w:val="0"/>
+      </w:pPr>
+      <w:r>
         <w:lastRenderedPageBreak/>
-        <w:t>Now process all the samples together. Add 12 ng of internal standard to each sample. For the internal standard prepped on 2022-03-29, that’s 14 µL of the 100X diluted internal standard.</w:t>
-      </w:r>
-      <w:r>
-        <w:t xml:space="preserve"> Invert repeatedly for 1 min.</w:t>
-      </w:r>
-    </w:p>
-    <w:p>
-      <w:pPr>
-        <w:pStyle w:val="ListParagraph"/>
-        <w:numPr>
-          <w:ilvl w:val="0"/>
-          <w:numId w:val="3"/>
-        </w:numPr>
-        <w:spacing w:line="360" w:lineRule="auto"/>
-        <w:contextualSpacing w:val="0"/>
-      </w:pPr>
-      <w:r>
         <w:t>Centrifuge for 5 minutes at 16,100 x g</w:t>
       </w:r>
       <w:r>
-        <w:t xml:space="preserve"> at 4˚</w:t>
-      </w:r>
-      <w:proofErr w:type="gramStart"/>
-      <w:r>
-        <w:t xml:space="preserve">C </w:t>
+        <w:t xml:space="preserve"> at 4˚C</w:t>
       </w:r>
       <w:r>
         <w:t>.</w:t>
       </w:r>
-      <w:proofErr w:type="gramEnd"/>
     </w:p>
     <w:p>
       <w:pPr>
@@ -448,13 +504,7 @@
         <w:contextualSpacing w:val="0"/>
       </w:pPr>
       <w:r>
-        <w:t xml:space="preserve">Transfer </w:t>
-      </w:r>
-      <w:r>
-        <w:t>500 µL</w:t>
-      </w:r>
-      <w:r>
-        <w:t xml:space="preserve"> of the aqueous phase to a new 1.5 ml Eppendorf minicentrifuge tube.</w:t>
+        <w:t>Transfer 500 µL of the aqueous phase to a new 1.5 ml Eppendorf minicentrifuge tube.</w:t>
       </w:r>
     </w:p>
     <w:p>
@@ -499,10 +549,7 @@
         <w:t xml:space="preserve">Spin down at </w:t>
       </w:r>
       <w:r>
-        <w:t>16,100 x g</w:t>
-      </w:r>
-      <w:r>
-        <w:t xml:space="preserve"> </w:t>
+        <w:t xml:space="preserve">16,100 x g </w:t>
       </w:r>
       <w:r>
         <w:t>for 25 minutes at 4˚C.</w:t>
@@ -547,19 +594,13 @@
         <w:contextualSpacing w:val="0"/>
       </w:pPr>
       <w:r>
-        <w:t xml:space="preserve">Spin down at </w:t>
-      </w:r>
-      <w:r>
-        <w:t>16,</w:t>
+        <w:t>Spin down at 16,</w:t>
       </w:r>
       <w:r>
         <w:t>1</w:t>
       </w:r>
       <w:r>
-        <w:t xml:space="preserve">00 x g </w:t>
-      </w:r>
-      <w:r>
-        <w:t>for 25 minutes at 4˚C.</w:t>
+        <w:t>00 x g for 25 minutes at 4˚C.</w:t>
       </w:r>
     </w:p>
     <w:p>
@@ -601,21 +642,100 @@
         <w:contextualSpacing w:val="0"/>
       </w:pPr>
       <w:r>
-        <w:t>Resuspend in 25 µl of nuclease-free water.</w:t>
-      </w:r>
-    </w:p>
-    <w:p>
-      <w:pPr>
-        <w:pStyle w:val="ListParagraph"/>
-        <w:numPr>
-          <w:ilvl w:val="0"/>
-          <w:numId w:val="3"/>
-        </w:numPr>
-        <w:spacing w:line="360" w:lineRule="auto"/>
-        <w:contextualSpacing w:val="0"/>
-      </w:pPr>
-      <w:r>
-        <w:t>Remove 3 µl aliquot for Qubit and nanodrop, immediately store the remainder at -80˚C.</w:t>
+        <w:t xml:space="preserve">Resuspend in </w:t>
+      </w:r>
+      <w:r>
+        <w:t>20</w:t>
+      </w:r>
+      <w:r>
+        <w:t xml:space="preserve"> µl of nuclease-free water.</w:t>
+      </w:r>
+    </w:p>
+    <w:p>
+      <w:pPr>
+        <w:pStyle w:val="ListParagraph"/>
+        <w:numPr>
+          <w:ilvl w:val="0"/>
+          <w:numId w:val="3"/>
+        </w:numPr>
+        <w:spacing w:line="360" w:lineRule="auto"/>
+      </w:pPr>
+      <w:r>
+        <w:t>Add 3µl DNase Buffer from Turbo DNA kit</w:t>
+      </w:r>
+    </w:p>
+    <w:p>
+      <w:pPr>
+        <w:pStyle w:val="ListParagraph"/>
+        <w:numPr>
+          <w:ilvl w:val="0"/>
+          <w:numId w:val="3"/>
+        </w:numPr>
+        <w:spacing w:line="360" w:lineRule="auto"/>
+      </w:pPr>
+      <w:r>
+        <w:t>Add 1µl of TURBO DNase. Mix gently. Incubate at 37C for 25 minutes.</w:t>
+      </w:r>
+    </w:p>
+    <w:p>
+      <w:pPr>
+        <w:pStyle w:val="ListParagraph"/>
+        <w:numPr>
+          <w:ilvl w:val="0"/>
+          <w:numId w:val="3"/>
+        </w:numPr>
+        <w:spacing w:line="360" w:lineRule="auto"/>
+      </w:pPr>
+      <w:r>
+        <w:t>Add 3µl of DNase Inactivation Reagent (mix regent well first). Incubate 5 min at room temp, mixing periodically.</w:t>
+      </w:r>
+    </w:p>
+    <w:p>
+      <w:pPr>
+        <w:pStyle w:val="ListParagraph"/>
+        <w:numPr>
+          <w:ilvl w:val="0"/>
+          <w:numId w:val="3"/>
+        </w:numPr>
+        <w:spacing w:line="360" w:lineRule="auto"/>
+      </w:pPr>
+      <w:r>
+        <w:t xml:space="preserve">Centrifuge for 90 seconds. Transfer </w:t>
+      </w:r>
+      <w:r>
+        <w:t>supernatant</w:t>
+      </w:r>
+      <w:r>
+        <w:t xml:space="preserve"> to new tube</w:t>
+      </w:r>
+      <w:r>
+        <w:t>, hopefully ~25 µl</w:t>
+      </w:r>
+    </w:p>
+    <w:p>
+      <w:pPr>
+        <w:pStyle w:val="ListParagraph"/>
+        <w:numPr>
+          <w:ilvl w:val="0"/>
+          <w:numId w:val="3"/>
+        </w:numPr>
+        <w:spacing w:line="360" w:lineRule="auto"/>
+        <w:contextualSpacing w:val="0"/>
+      </w:pPr>
+      <w:r>
+        <w:t xml:space="preserve">Remove </w:t>
+      </w:r>
+      <w:r>
+        <w:t>4</w:t>
+      </w:r>
+      <w:r>
+        <w:t xml:space="preserve"> µl aliquot for Qubit</w:t>
+      </w:r>
+      <w:r>
+        <w:t xml:space="preserve"> (both DNA and RNA)</w:t>
+      </w:r>
+      <w:r>
+        <w:t xml:space="preserve"> and nanodrop, immediately store the remainder at -80˚C.</w:t>
       </w:r>
     </w:p>
     <w:sectPr>
@@ -1012,6 +1132,95 @@
     </w:lvl>
   </w:abstractNum>
   <w:abstractNum w:abstractNumId="5" w15:restartNumberingAfterBreak="0">
+    <w:nsid w:val="3B33567A"/>
+    <w:multiLevelType w:val="hybridMultilevel"/>
+    <w:tmpl w:val="2E224502"/>
+    <w:lvl w:ilvl="0" w:tplc="C1883ACC">
+      <w:start w:val="1"/>
+      <w:numFmt w:val="decimal"/>
+      <w:lvlText w:val="%1."/>
+      <w:lvlJc w:val="left"/>
+      <w:pPr>
+        <w:ind w:left="720" w:hanging="360"/>
+      </w:pPr>
+      <w:rPr>
+        <w:rFonts w:hint="default"/>
+      </w:rPr>
+    </w:lvl>
+    <w:lvl w:ilvl="1" w:tplc="04090019" w:tentative="1">
+      <w:start w:val="1"/>
+      <w:numFmt w:val="lowerLetter"/>
+      <w:lvlText w:val="%2."/>
+      <w:lvlJc w:val="left"/>
+      <w:pPr>
+        <w:ind w:left="1440" w:hanging="360"/>
+      </w:pPr>
+    </w:lvl>
+    <w:lvl w:ilvl="2" w:tplc="0409001B" w:tentative="1">
+      <w:start w:val="1"/>
+      <w:numFmt w:val="lowerRoman"/>
+      <w:lvlText w:val="%3."/>
+      <w:lvlJc w:val="right"/>
+      <w:pPr>
+        <w:ind w:left="2160" w:hanging="180"/>
+      </w:pPr>
+    </w:lvl>
+    <w:lvl w:ilvl="3" w:tplc="0409000F" w:tentative="1">
+      <w:start w:val="1"/>
+      <w:numFmt w:val="decimal"/>
+      <w:lvlText w:val="%4."/>
+      <w:lvlJc w:val="left"/>
+      <w:pPr>
+        <w:ind w:left="2880" w:hanging="360"/>
+      </w:pPr>
+    </w:lvl>
+    <w:lvl w:ilvl="4" w:tplc="04090019" w:tentative="1">
+      <w:start w:val="1"/>
+      <w:numFmt w:val="lowerLetter"/>
+      <w:lvlText w:val="%5."/>
+      <w:lvlJc w:val="left"/>
+      <w:pPr>
+        <w:ind w:left="3600" w:hanging="360"/>
+      </w:pPr>
+    </w:lvl>
+    <w:lvl w:ilvl="5" w:tplc="0409001B" w:tentative="1">
+      <w:start w:val="1"/>
+      <w:numFmt w:val="lowerRoman"/>
+      <w:lvlText w:val="%6."/>
+      <w:lvlJc w:val="right"/>
+      <w:pPr>
+        <w:ind w:left="4320" w:hanging="180"/>
+      </w:pPr>
+    </w:lvl>
+    <w:lvl w:ilvl="6" w:tplc="0409000F" w:tentative="1">
+      <w:start w:val="1"/>
+      <w:numFmt w:val="decimal"/>
+      <w:lvlText w:val="%7."/>
+      <w:lvlJc w:val="left"/>
+      <w:pPr>
+        <w:ind w:left="5040" w:hanging="360"/>
+      </w:pPr>
+    </w:lvl>
+    <w:lvl w:ilvl="7" w:tplc="04090019" w:tentative="1">
+      <w:start w:val="1"/>
+      <w:numFmt w:val="lowerLetter"/>
+      <w:lvlText w:val="%8."/>
+      <w:lvlJc w:val="left"/>
+      <w:pPr>
+        <w:ind w:left="5760" w:hanging="360"/>
+      </w:pPr>
+    </w:lvl>
+    <w:lvl w:ilvl="8" w:tplc="0409001B" w:tentative="1">
+      <w:start w:val="1"/>
+      <w:numFmt w:val="lowerRoman"/>
+      <w:lvlText w:val="%9."/>
+      <w:lvlJc w:val="right"/>
+      <w:pPr>
+        <w:ind w:left="6480" w:hanging="180"/>
+      </w:pPr>
+    </w:lvl>
+  </w:abstractNum>
+  <w:abstractNum w:abstractNumId="6" w15:restartNumberingAfterBreak="0">
     <w:nsid w:val="448A1E05"/>
     <w:multiLevelType w:val="hybridMultilevel"/>
     <w:tmpl w:val="B8A8A75A"/>
@@ -1101,7 +1310,7 @@
     <w:abstractNumId w:val="2"/>
   </w:num>
   <w:num w:numId="2" w16cid:durableId="839849412">
-    <w:abstractNumId w:val="5"/>
+    <w:abstractNumId w:val="6"/>
   </w:num>
   <w:num w:numId="3" w16cid:durableId="1643920728">
     <w:abstractNumId w:val="3"/>
@@ -1114,6 +1323,9 @@
   </w:num>
   <w:num w:numId="6" w16cid:durableId="1243637090">
     <w:abstractNumId w:val="1"/>
+  </w:num>
+  <w:num w:numId="7" w16cid:durableId="1300571063">
+    <w:abstractNumId w:val="5"/>
   </w:num>
 </w:numbering>
 </file>
@@ -1516,6 +1728,7 @@
   <w:style w:type="character" w:default="1" w:styleId="DefaultParagraphFont">
     <w:name w:val="Default Paragraph Font"/>
     <w:uiPriority w:val="1"/>
+    <w:semiHidden/>
     <w:unhideWhenUsed/>
   </w:style>
   <w:style w:type="table" w:default="1" w:styleId="TableNormal">

</xml_diff>

<commit_message>
Updates to RNA extraction
</commit_message>
<xml_diff>
--- a/protocols/rna_extraction.docx
+++ b/protocols/rna_extraction.docx
@@ -21,6 +21,7 @@
         </w:rPr>
         <w:t xml:space="preserve">RNA extraction for </w:t>
       </w:r>
+      <w:proofErr w:type="spellStart"/>
       <w:r>
         <w:rPr>
           <w:b/>
@@ -30,6 +31,7 @@
         </w:rPr>
         <w:t>BLiMMP</w:t>
       </w:r>
+      <w:proofErr w:type="spellEnd"/>
       <w:r>
         <w:rPr>
           <w:b/>
@@ -123,9 +125,11 @@
         </w:numPr>
         <w:spacing w:line="276" w:lineRule="auto"/>
       </w:pPr>
+      <w:proofErr w:type="spellStart"/>
       <w:r>
         <w:t>TRIzol</w:t>
       </w:r>
+      <w:proofErr w:type="spellEnd"/>
     </w:p>
     <w:p>
       <w:pPr>
@@ -346,8 +350,18 @@
           <w:bCs/>
           <w:u w:val="single"/>
         </w:rPr>
-        <w:t>hysical lysis and Trizol</w:t>
-      </w:r>
+        <w:t xml:space="preserve">hysical lysis and </w:t>
+      </w:r>
+      <w:proofErr w:type="spellStart"/>
+      <w:r>
+        <w:rPr>
+          <w:b/>
+          <w:bCs/>
+          <w:u w:val="single"/>
+        </w:rPr>
+        <w:t>Trizol</w:t>
+      </w:r>
+      <w:proofErr w:type="spellEnd"/>
       <w:r>
         <w:rPr>
           <w:b/>
@@ -399,10 +413,26 @@
         <w:contextualSpacing w:val="0"/>
       </w:pPr>
       <w:r>
-        <w:t>Add filter to beadbeating tube with lysis matrix A in it.</w:t>
-      </w:r>
-      <w:r>
-        <w:t xml:space="preserve"> Immediately add 1 ml of Trizol and bead-beat for 1 minute.</w:t>
+        <w:t xml:space="preserve">Add filter to </w:t>
+      </w:r>
+      <w:proofErr w:type="spellStart"/>
+      <w:r>
+        <w:t>beadbeating</w:t>
+      </w:r>
+      <w:proofErr w:type="spellEnd"/>
+      <w:r>
+        <w:t xml:space="preserve"> tube with lysis matrix A in it.</w:t>
+      </w:r>
+      <w:r>
+        <w:t xml:space="preserve"> Immediately add 1 ml of </w:t>
+      </w:r>
+      <w:proofErr w:type="spellStart"/>
+      <w:r>
+        <w:t>Trizol</w:t>
+      </w:r>
+      <w:proofErr w:type="spellEnd"/>
+      <w:r>
+        <w:t xml:space="preserve"> and bead-beat for 1 minute.</w:t>
       </w:r>
     </w:p>
     <w:p>
@@ -484,38 +514,57 @@
         <w:t>Centrifuge for 5 minutes at 16,100 x g</w:t>
       </w:r>
       <w:r>
-        <w:t xml:space="preserve"> at 4˚C </w:t>
+        <w:t xml:space="preserve"> at 4˚</w:t>
+      </w:r>
+      <w:proofErr w:type="gramStart"/>
+      <w:r>
+        <w:t xml:space="preserve">C </w:t>
       </w:r>
       <w:r>
         <w:t>.</w:t>
       </w:r>
-    </w:p>
-    <w:p>
-      <w:pPr>
-        <w:pStyle w:val="ListParagraph"/>
-        <w:numPr>
-          <w:ilvl w:val="0"/>
-          <w:numId w:val="3"/>
-        </w:numPr>
-        <w:spacing w:line="276" w:lineRule="auto"/>
-        <w:contextualSpacing w:val="0"/>
-      </w:pPr>
-      <w:r>
-        <w:t>Transfer supernatant to new 1.5 ml Eppendorf tube.</w:t>
-      </w:r>
-    </w:p>
-    <w:p>
-      <w:pPr>
-        <w:pStyle w:val="ListParagraph"/>
-        <w:numPr>
-          <w:ilvl w:val="0"/>
-          <w:numId w:val="3"/>
-        </w:numPr>
-        <w:spacing w:line="276" w:lineRule="auto"/>
-        <w:contextualSpacing w:val="0"/>
-      </w:pPr>
-      <w:r>
-        <w:t>Add 300 µL of the chloroform to Trizol/sample mix.</w:t>
+      <w:proofErr w:type="gramEnd"/>
+    </w:p>
+    <w:p>
+      <w:pPr>
+        <w:pStyle w:val="ListParagraph"/>
+        <w:numPr>
+          <w:ilvl w:val="0"/>
+          <w:numId w:val="3"/>
+        </w:numPr>
+        <w:spacing w:line="276" w:lineRule="auto"/>
+        <w:contextualSpacing w:val="0"/>
+      </w:pPr>
+      <w:r>
+        <w:t xml:space="preserve">Transfer </w:t>
+      </w:r>
+      <w:r>
+        <w:t xml:space="preserve">800 µl of </w:t>
+      </w:r>
+      <w:r>
+        <w:t>supernatant to new 1.5 ml Eppendorf tube.</w:t>
+      </w:r>
+    </w:p>
+    <w:p>
+      <w:pPr>
+        <w:pStyle w:val="ListParagraph"/>
+        <w:numPr>
+          <w:ilvl w:val="0"/>
+          <w:numId w:val="3"/>
+        </w:numPr>
+        <w:spacing w:line="276" w:lineRule="auto"/>
+        <w:contextualSpacing w:val="0"/>
+      </w:pPr>
+      <w:r>
+        <w:t xml:space="preserve">Add 300 µL of the chloroform to </w:t>
+      </w:r>
+      <w:proofErr w:type="spellStart"/>
+      <w:r>
+        <w:t>Trizol</w:t>
+      </w:r>
+      <w:proofErr w:type="spellEnd"/>
+      <w:r>
+        <w:t>/sample mix.</w:t>
       </w:r>
       <w:r>
         <w:t xml:space="preserve"> Invert repeatedly for 90 seconds</w:t>
@@ -576,7 +625,23 @@
           <w:bCs/>
           <w:u w:val="single"/>
         </w:rPr>
-        <w:t>Purification by isopropanol precipitation</w:t>
+        <w:t xml:space="preserve">Purification by isopropanol </w:t>
+      </w:r>
+      <w:r>
+        <w:rPr>
+          <w:b/>
+          <w:bCs/>
+          <w:u w:val="single"/>
+        </w:rPr>
+        <w:t xml:space="preserve">and ethanol </w:t>
+      </w:r>
+      <w:r>
+        <w:rPr>
+          <w:b/>
+          <w:bCs/>
+          <w:u w:val="single"/>
+        </w:rPr>
+        <w:t>precipitation</w:t>
       </w:r>
     </w:p>
     <w:p>
@@ -654,25 +719,27 @@
       <w:r>
         <w:t>Resuspend pellet in 100 µl of DEPC-treated H2O.</w:t>
       </w:r>
-      <w:r>
-        <w:t xml:space="preserve"> Save 5 µl of this for </w:t>
-      </w:r>
-      <w:r>
-        <w:t>testing</w:t>
-      </w:r>
-    </w:p>
-    <w:p>
-      <w:pPr>
-        <w:pStyle w:val="ListParagraph"/>
-        <w:numPr>
-          <w:ilvl w:val="0"/>
-          <w:numId w:val="3"/>
-        </w:numPr>
-        <w:spacing w:line="276" w:lineRule="auto"/>
-        <w:contextualSpacing w:val="0"/>
-      </w:pPr>
-      <w:r>
-        <w:t>Add 10 µl of 3 M NaOAc at pH 5.5. Mix well.</w:t>
+    </w:p>
+    <w:p>
+      <w:pPr>
+        <w:pStyle w:val="ListParagraph"/>
+        <w:numPr>
+          <w:ilvl w:val="0"/>
+          <w:numId w:val="3"/>
+        </w:numPr>
+        <w:spacing w:line="276" w:lineRule="auto"/>
+        <w:contextualSpacing w:val="0"/>
+      </w:pPr>
+      <w:r>
+        <w:t xml:space="preserve">Add 10 µl of 3 M </w:t>
+      </w:r>
+      <w:proofErr w:type="spellStart"/>
+      <w:r>
+        <w:t>NaOAc</w:t>
+      </w:r>
+      <w:proofErr w:type="spellEnd"/>
+      <w:r>
+        <w:t xml:space="preserve"> at pH 5.5. Mix well.</w:t>
       </w:r>
     </w:p>
     <w:p>
@@ -885,6 +952,184 @@
     </w:p>
     <w:p>
       <w:pPr>
+        <w:spacing w:line="276" w:lineRule="auto"/>
+      </w:pPr>
+    </w:p>
+    <w:p>
+      <w:pPr>
+        <w:spacing w:line="276" w:lineRule="auto"/>
+      </w:pPr>
+      <w:r>
+        <w:rPr>
+          <w:b/>
+          <w:bCs/>
+          <w:u w:val="single"/>
+        </w:rPr>
+        <w:t>Purification by ethanol precipitation</w:t>
+      </w:r>
+    </w:p>
+    <w:p>
+      <w:pPr>
+        <w:spacing w:line="276" w:lineRule="auto"/>
+      </w:pPr>
+    </w:p>
+    <w:p>
+      <w:pPr>
+        <w:pStyle w:val="ListParagraph"/>
+        <w:numPr>
+          <w:ilvl w:val="0"/>
+          <w:numId w:val="3"/>
+        </w:numPr>
+        <w:spacing w:line="276" w:lineRule="auto"/>
+        <w:contextualSpacing w:val="0"/>
+      </w:pPr>
+      <w:r>
+        <w:t>Add 148 µl of nuclease free H</w:t>
+      </w:r>
+      <w:r>
+        <w:rPr>
+          <w:vertAlign w:val="subscript"/>
+        </w:rPr>
+        <w:t>2</w:t>
+      </w:r>
+      <w:r>
+        <w:t>O</w:t>
+      </w:r>
+      <w:r>
+        <w:t xml:space="preserve"> to sample, mix well</w:t>
+      </w:r>
+    </w:p>
+    <w:p>
+      <w:pPr>
+        <w:pStyle w:val="ListParagraph"/>
+        <w:numPr>
+          <w:ilvl w:val="0"/>
+          <w:numId w:val="3"/>
+        </w:numPr>
+        <w:spacing w:line="276" w:lineRule="auto"/>
+        <w:contextualSpacing w:val="0"/>
+      </w:pPr>
+      <w:r>
+        <w:t>Add 20 µl of 3 M sodium acetate (pH 5.5) to the sample and mix well.</w:t>
+      </w:r>
+    </w:p>
+    <w:p>
+      <w:pPr>
+        <w:pStyle w:val="ListParagraph"/>
+        <w:numPr>
+          <w:ilvl w:val="0"/>
+          <w:numId w:val="3"/>
+        </w:numPr>
+        <w:spacing w:line="276" w:lineRule="auto"/>
+        <w:contextualSpacing w:val="0"/>
+      </w:pPr>
+      <w:r>
+        <w:t>Add 500 µl of cold 100% ethanol to sample, mix well.</w:t>
+      </w:r>
+    </w:p>
+    <w:p>
+      <w:pPr>
+        <w:pStyle w:val="ListParagraph"/>
+        <w:numPr>
+          <w:ilvl w:val="0"/>
+          <w:numId w:val="3"/>
+        </w:numPr>
+        <w:spacing w:line="276" w:lineRule="auto"/>
+        <w:contextualSpacing w:val="0"/>
+      </w:pPr>
+      <w:r>
+        <w:t>Store at -20˚C for 20 minutes.</w:t>
+      </w:r>
+    </w:p>
+    <w:p>
+      <w:pPr>
+        <w:pStyle w:val="ListParagraph"/>
+        <w:numPr>
+          <w:ilvl w:val="0"/>
+          <w:numId w:val="3"/>
+        </w:numPr>
+        <w:spacing w:line="276" w:lineRule="auto"/>
+        <w:contextualSpacing w:val="0"/>
+      </w:pPr>
+      <w:r>
+        <w:t>Centrifuge sample for 20 minutes at 16,100 RCF and at 4˚C.</w:t>
+      </w:r>
+    </w:p>
+    <w:p>
+      <w:pPr>
+        <w:pStyle w:val="ListParagraph"/>
+        <w:numPr>
+          <w:ilvl w:val="0"/>
+          <w:numId w:val="3"/>
+        </w:numPr>
+        <w:spacing w:line="276" w:lineRule="auto"/>
+        <w:contextualSpacing w:val="0"/>
+      </w:pPr>
+      <w:r>
+        <w:t>Pipet off supernatant.</w:t>
+      </w:r>
+    </w:p>
+    <w:p>
+      <w:pPr>
+        <w:pStyle w:val="ListParagraph"/>
+        <w:numPr>
+          <w:ilvl w:val="0"/>
+          <w:numId w:val="3"/>
+        </w:numPr>
+        <w:spacing w:line="276" w:lineRule="auto"/>
+        <w:contextualSpacing w:val="0"/>
+      </w:pPr>
+      <w:r>
+        <w:t>Add 350 µl of cold 70% ethanol. Vortex briefly.</w:t>
+      </w:r>
+    </w:p>
+    <w:p>
+      <w:pPr>
+        <w:pStyle w:val="ListParagraph"/>
+        <w:numPr>
+          <w:ilvl w:val="0"/>
+          <w:numId w:val="3"/>
+        </w:numPr>
+        <w:spacing w:line="276" w:lineRule="auto"/>
+        <w:contextualSpacing w:val="0"/>
+      </w:pPr>
+      <w:r>
+        <w:t>Centrifuge sample for 20 minutes at 16,100 RCF and at 4˚C.</w:t>
+      </w:r>
+    </w:p>
+    <w:p>
+      <w:pPr>
+        <w:pStyle w:val="ListParagraph"/>
+        <w:numPr>
+          <w:ilvl w:val="0"/>
+          <w:numId w:val="3"/>
+        </w:numPr>
+        <w:spacing w:line="276" w:lineRule="auto"/>
+        <w:contextualSpacing w:val="0"/>
+      </w:pPr>
+      <w:r>
+        <w:t>Pipet off supernatant</w:t>
+      </w:r>
+      <w:r>
+        <w:t>, allow RNA to dry on bench top.</w:t>
+      </w:r>
+    </w:p>
+    <w:p>
+      <w:pPr>
+        <w:pStyle w:val="ListParagraph"/>
+        <w:numPr>
+          <w:ilvl w:val="0"/>
+          <w:numId w:val="3"/>
+        </w:numPr>
+        <w:spacing w:line="276" w:lineRule="auto"/>
+        <w:contextualSpacing w:val="0"/>
+      </w:pPr>
+      <w:r>
+        <w:t>Resuspend in 54 µl of nuclease-free water.</w:t>
+      </w:r>
+    </w:p>
+    <w:p>
+      <w:pPr>
         <w:pStyle w:val="ListParagraph"/>
         <w:numPr>
           <w:ilvl w:val="0"/>
@@ -911,6 +1156,11 @@
       <w:r>
         <w:t>anodrop, immediately store the remainder at -80˚C.</w:t>
       </w:r>
+    </w:p>
+    <w:p>
+      <w:pPr>
+        <w:spacing w:line="276" w:lineRule="auto"/>
+      </w:pPr>
     </w:p>
     <w:sectPr>
       <w:pgSz w:w="12240" w:h="15840"/>

</xml_diff>